<commit_message>
Update Informe Proyecto AISS v3.docx
</commit_message>
<xml_diff>
--- a/Informe Proyecto AISS v3.docx
+++ b/Informe Proyecto AISS v3.docx
@@ -4254,98 +4254,20 @@
       </w:pPr>
       <w:bookmarkStart w:id="9" w:name="_Toc471899233"/>
       <w:r>
+        <w:lastRenderedPageBreak/>
         <w:t>Diagrama de secuencia de alto nivel</w:t>
       </w:r>
       <w:bookmarkEnd w:id="9"/>
     </w:p>
-    <w:p/>
-    <w:p>
-      <w:r>
-        <w:t>Diagrama UML de secuencia indicando el flujo de mensajes entre las distintas aplicaciones integradas.</w:t>
-      </w:r>
-    </w:p>
-    <w:p/>
-    <w:p>
-      <w:pPr>
-        <w:pStyle w:val="Ttulo2"/>
-        <w:spacing w:before="0"/>
-      </w:pPr>
-      <w:bookmarkStart w:id="10" w:name="_Toc471899234"/>
-      <w:r>
-        <w:t>Diagrama de clases</w:t>
-      </w:r>
-      <w:bookmarkEnd w:id="10"/>
-    </w:p>
-    <w:p/>
-    <w:p>
-      <w:pPr>
-        <w:jc w:val="both"/>
-      </w:pPr>
-      <w:r>
-        <w:t>Diagrama UML de clases indicando la distribución de las clases entre las distintas capas, según el patrón MVC.</w:t>
-      </w:r>
-    </w:p>
-    <w:p>
-      <w:pPr>
-        <w:jc w:val="both"/>
-      </w:pPr>
-    </w:p>
-    <w:p>
-      <w:pPr>
-        <w:jc w:val="both"/>
-      </w:pPr>
-    </w:p>
-    <w:p>
-      <w:pPr>
-        <w:jc w:val="both"/>
-      </w:pPr>
-    </w:p>
-    <w:p>
-      <w:pPr>
-        <w:jc w:val="both"/>
-      </w:pPr>
-    </w:p>
-    <w:p>
-      <w:pPr>
-        <w:jc w:val="both"/>
-      </w:pPr>
-    </w:p>
-    <w:p>
-      <w:pPr>
-        <w:jc w:val="both"/>
-      </w:pPr>
-    </w:p>
-    <w:p>
-      <w:pPr>
-        <w:jc w:val="both"/>
-      </w:pPr>
-    </w:p>
-    <w:p>
-      <w:pPr>
-        <w:pStyle w:val="Ttulo2"/>
-      </w:pPr>
-      <w:bookmarkStart w:id="11" w:name="_Toc471899235"/>
-      <w:r>
-        <w:lastRenderedPageBreak/>
-        <w:t>Diagramas de secuencia</w:t>
-      </w:r>
-      <w:bookmarkEnd w:id="11"/>
-    </w:p>
-    <w:p>
-      <w:pPr>
-        <w:jc w:val="both"/>
-      </w:pPr>
-    </w:p>
-    <w:p>
-      <w:pPr>
-        <w:jc w:val="both"/>
-      </w:pPr>
+    <w:p>
+      <w:bookmarkStart w:id="10" w:name="_GoBack"/>
       <w:r>
         <w:rPr>
           <w:noProof/>
+          <w:u w:val="single"/>
         </w:rPr>
         <w:drawing>
-          <wp:inline distT="0" distB="0" distL="0" distR="0" wp14:anchorId="7DA6D1BA" wp14:editId="229C0EBC">
+          <wp:inline distT="0" distB="0" distL="0" distR="0" wp14:anchorId="70BAB0D8" wp14:editId="39AABC1F">
             <wp:extent cx="5400040" cy="5474970"/>
             <wp:effectExtent l="0" t="0" r="0" b="0"/>
             <wp:docPr id="7" name="Imagen 7" descr="Captura de pantalla de un celular con letras&#10;&#10;Descripción generada automáticamente"/>
@@ -4386,16 +4308,98 @@
           </wp:inline>
         </w:drawing>
       </w:r>
-    </w:p>
+      <w:bookmarkEnd w:id="10"/>
+    </w:p>
+    <w:p>
+      <w:r>
+        <w:t>Diagrama UML de secuencia indicando el flujo de mensajes entre las distintas aplicaciones integradas.</w:t>
+      </w:r>
+    </w:p>
+    <w:p/>
+    <w:p>
+      <w:pPr>
+        <w:pStyle w:val="Ttulo2"/>
+        <w:spacing w:before="0"/>
+      </w:pPr>
+      <w:bookmarkStart w:id="11" w:name="_Toc471899234"/>
+      <w:r>
+        <w:t>Diagrama de clases</w:t>
+      </w:r>
+      <w:bookmarkEnd w:id="11"/>
+    </w:p>
+    <w:p/>
     <w:p>
       <w:pPr>
         <w:jc w:val="both"/>
       </w:pPr>
+      <w:r>
+        <w:t>Diagrama UML de clases indicando la distribución de las clases entre las distintas capas, según el patrón MVC.</w:t>
+      </w:r>
     </w:p>
     <w:p>
       <w:pPr>
         <w:jc w:val="both"/>
       </w:pPr>
+    </w:p>
+    <w:p>
+      <w:pPr>
+        <w:jc w:val="both"/>
+      </w:pPr>
+    </w:p>
+    <w:p>
+      <w:pPr>
+        <w:jc w:val="both"/>
+      </w:pPr>
+    </w:p>
+    <w:p>
+      <w:pPr>
+        <w:jc w:val="both"/>
+      </w:pPr>
+    </w:p>
+    <w:p>
+      <w:pPr>
+        <w:jc w:val="both"/>
+      </w:pPr>
+    </w:p>
+    <w:p>
+      <w:pPr>
+        <w:jc w:val="both"/>
+      </w:pPr>
+    </w:p>
+    <w:p>
+      <w:pPr>
+        <w:jc w:val="both"/>
+      </w:pPr>
+    </w:p>
+    <w:p>
+      <w:pPr>
+        <w:pStyle w:val="Ttulo2"/>
+      </w:pPr>
+      <w:bookmarkStart w:id="12" w:name="_Toc471899235"/>
+      <w:r>
+        <w:t>Diagramas de secuencia</w:t>
+      </w:r>
+      <w:bookmarkEnd w:id="12"/>
+    </w:p>
+    <w:p>
+      <w:pPr>
+        <w:jc w:val="both"/>
+      </w:pPr>
+    </w:p>
+    <w:p>
+      <w:pPr>
+        <w:jc w:val="both"/>
+      </w:pPr>
+    </w:p>
+    <w:p>
+      <w:pPr>
+        <w:jc w:val="both"/>
+      </w:pPr>
+    </w:p>
+    <w:p>
+      <w:pPr>
+        <w:jc w:val="both"/>
+      </w:pPr>
       <w:r>
         <w:t>Diagramas UML de secuencia ilustrando la comunicación entre vistas, controladores y clases del modelo.</w:t>
       </w:r>
@@ -4417,12 +4421,12 @@
       <w:pPr>
         <w:pStyle w:val="Ttulo1"/>
       </w:pPr>
-      <w:bookmarkStart w:id="12" w:name="_Toc471899236"/>
+      <w:bookmarkStart w:id="13" w:name="_Toc471899236"/>
       <w:r>
         <w:lastRenderedPageBreak/>
         <w:t>Implementación</w:t>
       </w:r>
-      <w:bookmarkEnd w:id="12"/>
+      <w:bookmarkEnd w:id="13"/>
     </w:p>
     <w:p>
       <w:pPr>
@@ -4450,8 +4454,6 @@
       <w:r>
         <w:t>.</w:t>
       </w:r>
-      <w:bookmarkStart w:id="13" w:name="_GoBack"/>
-      <w:bookmarkEnd w:id="13"/>
       <w:r>
         <w:rPr>
           <w:rFonts w:asciiTheme="majorHAnsi" w:hAnsiTheme="majorHAnsi"/>
@@ -8461,7 +8463,7 @@
 </file>
 
 <file path=customXml/itemProps1.xml><?xml version="1.0" encoding="utf-8"?>
-<ds:datastoreItem xmlns:ds="http://schemas.openxmlformats.org/officeDocument/2006/customXml" ds:itemID="{A4BD1554-148D-46A8-8DA3-BA26F5C20DCF}">
+<ds:datastoreItem xmlns:ds="http://schemas.openxmlformats.org/officeDocument/2006/customXml" ds:itemID="{54CE5B57-3888-4F8E-9DC3-D95050CFE503}">
   <ds:schemaRefs>
     <ds:schemaRef ds:uri="http://schemas.openxmlformats.org/officeDocument/2006/bibliography"/>
   </ds:schemaRefs>

</xml_diff>